<commit_message>
update status of timeline
</commit_message>
<xml_diff>
--- a/Tasks_Frontend.docx
+++ b/Tasks_Frontend.docx
@@ -96,14 +96,12 @@
             <w:r>
               <w:t xml:space="preserve">1. </w:t>
             </w:r>
-            <w:proofErr w:type="spellStart"/>
             <w:r>
               <w:rPr>
                 <w:b/>
               </w:rPr>
               <w:t>Navbar</w:t>
             </w:r>
-            <w:proofErr w:type="spellEnd"/>
             <w:r>
               <w:t xml:space="preserve">    </w:t>
             </w:r>
@@ -113,7 +111,6 @@
             <w:r>
               <w:t xml:space="preserve">                     </w:t>
             </w:r>
-            <w:proofErr w:type="spellStart"/>
             <w:r>
               <w:rPr>
                 <w:highlight w:val="green"/>
@@ -121,7 +118,6 @@
               </w:rPr>
               <w:t>userInfor</w:t>
             </w:r>
-            <w:proofErr w:type="spellEnd"/>
           </w:p>
         </w:tc>
       </w:tr>
@@ -585,10 +581,7 @@
         <w:t>.</w:t>
       </w:r>
     </w:p>
-    <w:p>
-      <w:bookmarkStart w:id="0" w:name="_GoBack"/>
-      <w:bookmarkEnd w:id="0"/>
-    </w:p>
+    <w:p/>
     <w:p>
       <w:pPr>
         <w:pStyle w:val="Heading1"/>
@@ -854,13 +847,8 @@
         <w:pStyle w:val="Heading3"/>
       </w:pPr>
       <w:r>
-        <w:t xml:space="preserve">Sort </w:t>
-      </w:r>
-      <w:proofErr w:type="spellStart"/>
-      <w:r>
-        <w:t>colums</w:t>
-      </w:r>
-      <w:proofErr w:type="spellEnd"/>
+        <w:t>Sort colums</w:t>
+      </w:r>
     </w:p>
     <w:p>
       <w:pPr>
@@ -1066,31 +1054,18 @@
         <w:t>Image</w:t>
       </w:r>
       <w:r>
-        <w:t>s (How to show; Upload/</w:t>
-      </w:r>
-      <w:proofErr w:type="spellStart"/>
-      <w:r>
-        <w:t>Reupload</w:t>
-      </w:r>
-      <w:proofErr w:type="spellEnd"/>
-      <w:r>
-        <w:t>, Remove button)</w:t>
+        <w:t>s (How to show; Upload/Reupload, Remove button)</w:t>
       </w:r>
     </w:p>
     <w:p>
       <w:pPr>
         <w:pStyle w:val="Heading3"/>
       </w:pPr>
-      <w:proofErr w:type="spellStart"/>
       <w:r>
         <w:t>Information</w:t>
       </w:r>
       <w:r>
-        <w:t>s</w:t>
-      </w:r>
-      <w:proofErr w:type="spellEnd"/>
-      <w:r>
-        <w:t xml:space="preserve"> of data</w:t>
+        <w:t>s of data</w:t>
       </w:r>
     </w:p>
     <w:p>
@@ -1105,11 +1080,9 @@
       <w:pPr>
         <w:pStyle w:val="Heading4"/>
       </w:pPr>
-      <w:proofErr w:type="spellStart"/>
       <w:r>
         <w:t>Selectbox</w:t>
       </w:r>
-      <w:proofErr w:type="spellEnd"/>
     </w:p>
     <w:p>
       <w:pPr>
@@ -1153,13 +1126,13 @@
       <w:r>
         <w:t xml:space="preserve">Another </w:t>
       </w:r>
-      <w:bookmarkStart w:id="1" w:name="OLE_LINK1"/>
-      <w:bookmarkStart w:id="2" w:name="OLE_LINK2"/>
+      <w:bookmarkStart w:id="0" w:name="OLE_LINK1"/>
+      <w:bookmarkStart w:id="1" w:name="OLE_LINK2"/>
       <w:r>
         <w:t>information</w:t>
       </w:r>
+      <w:bookmarkEnd w:id="0"/>
       <w:bookmarkEnd w:id="1"/>
-      <w:bookmarkEnd w:id="2"/>
     </w:p>
     <w:p>
       <w:pPr>
@@ -1408,14 +1381,12 @@
                 <w:b/>
               </w:rPr>
             </w:pPr>
-            <w:proofErr w:type="spellStart"/>
             <w:r>
               <w:rPr>
                 <w:b/>
               </w:rPr>
               <w:t>Todo</w:t>
             </w:r>
-            <w:proofErr w:type="spellEnd"/>
           </w:p>
         </w:tc>
       </w:tr>
@@ -1431,8 +1402,13 @@
               <w:jc w:val="center"/>
             </w:pPr>
             <w:r>
-              <w:sym w:font="Wingdings" w:char="F0FB"/>
-            </w:r>
+              <w:rPr>
+                <w:b/>
+              </w:rPr>
+              <w:sym w:font="Wingdings" w:char="F0FC"/>
+            </w:r>
+            <w:bookmarkStart w:id="2" w:name="_GoBack"/>
+            <w:bookmarkEnd w:id="2"/>
           </w:p>
         </w:tc>
         <w:tc>

</xml_diff>

<commit_message>
edit page detail and background of button's classes
</commit_message>
<xml_diff>
--- a/Tasks_Frontend.docx
+++ b/Tasks_Frontend.docx
@@ -1401,14 +1401,16 @@
               <w:ind w:firstLine="0"/>
               <w:jc w:val="center"/>
             </w:pPr>
+            <w:bookmarkStart w:id="2" w:name="OLE_LINK3"/>
+            <w:bookmarkStart w:id="3" w:name="OLE_LINK4"/>
             <w:r>
               <w:rPr>
                 <w:b/>
               </w:rPr>
               <w:sym w:font="Wingdings" w:char="F0FC"/>
             </w:r>
-            <w:bookmarkStart w:id="2" w:name="_GoBack"/>
             <w:bookmarkEnd w:id="2"/>
+            <w:bookmarkEnd w:id="3"/>
           </w:p>
         </w:tc>
         <w:tc>
@@ -1454,7 +1456,10 @@
               <w:jc w:val="center"/>
             </w:pPr>
             <w:r>
-              <w:sym w:font="Wingdings" w:char="F0FB"/>
+              <w:rPr>
+                <w:b/>
+              </w:rPr>
+              <w:sym w:font="Wingdings" w:char="F0FC"/>
             </w:r>
           </w:p>
         </w:tc>
@@ -1501,7 +1506,10 @@
               <w:jc w:val="center"/>
             </w:pPr>
             <w:r>
-              <w:sym w:font="Wingdings" w:char="F0FB"/>
+              <w:rPr>
+                <w:b/>
+              </w:rPr>
+              <w:sym w:font="Wingdings" w:char="F0FC"/>
             </w:r>
           </w:p>
         </w:tc>
@@ -1548,7 +1556,10 @@
               <w:jc w:val="center"/>
             </w:pPr>
             <w:r>
-              <w:sym w:font="Wingdings" w:char="F0FB"/>
+              <w:rPr>
+                <w:b/>
+              </w:rPr>
+              <w:sym w:font="Wingdings" w:char="F0FC"/>
             </w:r>
           </w:p>
         </w:tc>
@@ -1672,7 +1683,12 @@
               <w:jc w:val="left"/>
             </w:pPr>
             <w:r>
-              <w:t>Calendar table</w:t>
+              <w:t>Calen</w:t>
+            </w:r>
+            <w:bookmarkStart w:id="4" w:name="_GoBack"/>
+            <w:bookmarkEnd w:id="4"/>
+            <w:r>
+              <w:t>dar table</w:t>
             </w:r>
             <w:r>
               <w:t xml:space="preserve"> ~~</w:t>

</xml_diff>